<commit_message>
finish chap 4, add pdf lecture
</commit_message>
<xml_diff>
--- a/04-spring-boot-rest-crud/New Microsoft Word Document.docx
+++ b/04-spring-boot-rest-crud/New Microsoft Word Document.docx
@@ -84,6 +84,9 @@
         </w:numPr>
       </w:pPr>
       <w:r>
+        <w:rPr>
+          <w:noProof/>
+        </w:rPr>
         <w:drawing>
           <wp:inline distT="0" distB="0" distL="0" distR="0" wp14:anchorId="161152F2" wp14:editId="6AF1D9AB">
             <wp:extent cx="5943600" cy="541020"/>
@@ -207,6 +210,247 @@
                     <a:xfrm>
                       <a:off x="0" y="0"/>
                       <a:ext cx="5943600" cy="1657350"/>
+                    </a:xfrm>
+                    <a:prstGeom prst="rect">
+                      <a:avLst/>
+                    </a:prstGeom>
+                  </pic:spPr>
+                </pic:pic>
+              </a:graphicData>
+            </a:graphic>
+          </wp:inline>
+        </w:drawing>
+      </w:r>
+    </w:p>
+    <w:p>
+      <w:pPr>
+        <w:pStyle w:val="oancuaDanhsach"/>
+        <w:numPr>
+          <w:ilvl w:val="0"/>
+          <w:numId w:val="1"/>
+        </w:numPr>
+      </w:pPr>
+      <w:r>
+        <w:t>Service layer:</w:t>
+      </w:r>
+    </w:p>
+    <w:p>
+      <w:pPr>
+        <w:pStyle w:val="oancuaDanhsach"/>
+      </w:pPr>
+      <w:r>
+        <w:rPr>
+          <w:noProof/>
+        </w:rPr>
+        <w:lastRenderedPageBreak/>
+        <w:drawing>
+          <wp:inline distT="0" distB="0" distL="0" distR="0" wp14:anchorId="4F6C1FD1" wp14:editId="570E1390">
+            <wp:extent cx="5943600" cy="2517140"/>
+            <wp:effectExtent l="0" t="0" r="0" b="0"/>
+            <wp:docPr id="55902394" name="Hình ảnh 1" descr="Ảnh có chứa văn bản, ảnh chụp màn hình, Hình chữ nhật, hàng&#10;&#10;Mô tả được tạo tự động"/>
+            <wp:cNvGraphicFramePr>
+              <a:graphicFrameLocks xmlns:a="http://schemas.openxmlformats.org/drawingml/2006/main" noChangeAspect="1"/>
+            </wp:cNvGraphicFramePr>
+            <a:graphic xmlns:a="http://schemas.openxmlformats.org/drawingml/2006/main">
+              <a:graphicData uri="http://schemas.openxmlformats.org/drawingml/2006/picture">
+                <pic:pic xmlns:pic="http://schemas.openxmlformats.org/drawingml/2006/picture">
+                  <pic:nvPicPr>
+                    <pic:cNvPr id="55902394" name="Hình ảnh 1" descr="Ảnh có chứa văn bản, ảnh chụp màn hình, Hình chữ nhật, hàng&#10;&#10;Mô tả được tạo tự động"/>
+                    <pic:cNvPicPr/>
+                  </pic:nvPicPr>
+                  <pic:blipFill>
+                    <a:blip r:embed="rId9"/>
+                    <a:stretch>
+                      <a:fillRect/>
+                    </a:stretch>
+                  </pic:blipFill>
+                  <pic:spPr>
+                    <a:xfrm>
+                      <a:off x="0" y="0"/>
+                      <a:ext cx="5943600" cy="2517140"/>
+                    </a:xfrm>
+                    <a:prstGeom prst="rect">
+                      <a:avLst/>
+                    </a:prstGeom>
+                  </pic:spPr>
+                </pic:pic>
+              </a:graphicData>
+            </a:graphic>
+          </wp:inline>
+        </w:drawing>
+      </w:r>
+    </w:p>
+    <w:p>
+      <w:pPr>
+        <w:pStyle w:val="oancuaDanhsach"/>
+        <w:numPr>
+          <w:ilvl w:val="0"/>
+          <w:numId w:val="1"/>
+        </w:numPr>
+      </w:pPr>
+      <w:r>
+        <w:t xml:space="preserve">@Service: Spring will automatically register the Service </w:t>
+      </w:r>
+      <w:r>
+        <w:t>implementation</w:t>
+      </w:r>
+    </w:p>
+    <w:p>
+      <w:pPr>
+        <w:pStyle w:val="oancuaDanhsach"/>
+        <w:numPr>
+          <w:ilvl w:val="0"/>
+          <w:numId w:val="1"/>
+        </w:numPr>
+      </w:pPr>
+      <w:r>
+        <w:t>Spring Data JPA: create some method like findAll, findById, deleteById,… automatically</w:t>
+      </w:r>
+    </w:p>
+    <w:p>
+      <w:pPr>
+        <w:pStyle w:val="oancuaDanhsach"/>
+        <w:numPr>
+          <w:ilvl w:val="0"/>
+          <w:numId w:val="1"/>
+        </w:numPr>
+      </w:pPr>
+      <w:r>
+        <w:t>Spring Data Rest: automatically create some endpoint for simple CRUD</w:t>
+      </w:r>
+    </w:p>
+    <w:p>
+      <w:pPr>
+        <w:pStyle w:val="oancuaDanhsach"/>
+      </w:pPr>
+    </w:p>
+    <w:p>
+      <w:pPr>
+        <w:pStyle w:val="oancuaDanhsach"/>
+        <w:rPr>
+          <w:b/>
+          <w:bCs/>
+        </w:rPr>
+      </w:pPr>
+      <w:r>
+        <w:rPr>
+          <w:b/>
+          <w:bCs/>
+        </w:rPr>
+        <w:t>REST API</w:t>
+      </w:r>
+    </w:p>
+    <w:p>
+      <w:pPr>
+        <w:pStyle w:val="oancuaDanhsach"/>
+        <w:numPr>
+          <w:ilvl w:val="0"/>
+          <w:numId w:val="1"/>
+        </w:numPr>
+      </w:pPr>
+      <w:r>
+        <w:t>@GetMapping, @PostMapping, @PutMapping, @DeleteMapping: define a route</w:t>
+      </w:r>
+    </w:p>
+    <w:p>
+      <w:pPr>
+        <w:pStyle w:val="oancuaDanhsach"/>
+        <w:numPr>
+          <w:ilvl w:val="0"/>
+          <w:numId w:val="1"/>
+        </w:numPr>
+      </w:pPr>
+      <w:r>
+        <w:t>@RequestBody: take the data from request body</w:t>
+      </w:r>
+    </w:p>
+    <w:p>
+      <w:r>
+        <w:rPr>
+          <w:noProof/>
+        </w:rPr>
+        <w:drawing>
+          <wp:inline distT="0" distB="0" distL="0" distR="0" wp14:anchorId="69762298" wp14:editId="741A17AD">
+            <wp:extent cx="5287113" cy="1505160"/>
+            <wp:effectExtent l="0" t="0" r="8890" b="0"/>
+            <wp:docPr id="96749876" name="Hình ảnh 1" descr="Ảnh có chứa văn bản, ảnh chụp màn hình, Phông chữ&#10;&#10;Mô tả được tạo tự động"/>
+            <wp:cNvGraphicFramePr>
+              <a:graphicFrameLocks xmlns:a="http://schemas.openxmlformats.org/drawingml/2006/main" noChangeAspect="1"/>
+            </wp:cNvGraphicFramePr>
+            <a:graphic xmlns:a="http://schemas.openxmlformats.org/drawingml/2006/main">
+              <a:graphicData uri="http://schemas.openxmlformats.org/drawingml/2006/picture">
+                <pic:pic xmlns:pic="http://schemas.openxmlformats.org/drawingml/2006/picture">
+                  <pic:nvPicPr>
+                    <pic:cNvPr id="96749876" name="Hình ảnh 1" descr="Ảnh có chứa văn bản, ảnh chụp màn hình, Phông chữ&#10;&#10;Mô tả được tạo tự động"/>
+                    <pic:cNvPicPr/>
+                  </pic:nvPicPr>
+                  <pic:blipFill>
+                    <a:blip r:embed="rId10"/>
+                    <a:stretch>
+                      <a:fillRect/>
+                    </a:stretch>
+                  </pic:blipFill>
+                  <pic:spPr>
+                    <a:xfrm>
+                      <a:off x="0" y="0"/>
+                      <a:ext cx="5287113" cy="1505160"/>
+                    </a:xfrm>
+                    <a:prstGeom prst="rect">
+                      <a:avLst/>
+                    </a:prstGeom>
+                  </pic:spPr>
+                </pic:pic>
+              </a:graphicData>
+            </a:graphic>
+          </wp:inline>
+        </w:drawing>
+      </w:r>
+    </w:p>
+    <w:p>
+      <w:pPr>
+        <w:pStyle w:val="oancuaDanhsach"/>
+        <w:numPr>
+          <w:ilvl w:val="0"/>
+          <w:numId w:val="1"/>
+        </w:numPr>
+      </w:pPr>
+      <w:r>
+        <w:t>@PathVariable: take parameter from dynamic route</w:t>
+      </w:r>
+    </w:p>
+    <w:p>
+      <w:pPr>
+        <w:pStyle w:val="oancuaDanhsach"/>
+      </w:pPr>
+      <w:r>
+        <w:rPr>
+          <w:noProof/>
+        </w:rPr>
+        <w:drawing>
+          <wp:inline distT="0" distB="0" distL="0" distR="0" wp14:anchorId="44869571" wp14:editId="7D77CB06">
+            <wp:extent cx="5943600" cy="654050"/>
+            <wp:effectExtent l="0" t="0" r="0" b="0"/>
+            <wp:docPr id="397759226" name="Hình ảnh 1"/>
+            <wp:cNvGraphicFramePr>
+              <a:graphicFrameLocks xmlns:a="http://schemas.openxmlformats.org/drawingml/2006/main" noChangeAspect="1"/>
+            </wp:cNvGraphicFramePr>
+            <a:graphic xmlns:a="http://schemas.openxmlformats.org/drawingml/2006/main">
+              <a:graphicData uri="http://schemas.openxmlformats.org/drawingml/2006/picture">
+                <pic:pic xmlns:pic="http://schemas.openxmlformats.org/drawingml/2006/picture">
+                  <pic:nvPicPr>
+                    <pic:cNvPr id="397759226" name=""/>
+                    <pic:cNvPicPr/>
+                  </pic:nvPicPr>
+                  <pic:blipFill>
+                    <a:blip r:embed="rId11"/>
+                    <a:stretch>
+                      <a:fillRect/>
+                    </a:stretch>
+                  </pic:blipFill>
+                  <pic:spPr>
+                    <a:xfrm>
+                      <a:off x="0" y="0"/>
+                      <a:ext cx="5943600" cy="654050"/>
                     </a:xfrm>
                     <a:prstGeom prst="rect">
                       <a:avLst/>

</xml_diff>